<commit_message>
User Stories 18-28 + Backlog_V2
</commit_message>
<xml_diff>
--- a/doc/UsrStr/18UsrStr.docx
+++ b/doc/UsrStr/18UsrStr.docx
@@ -26,13 +26,7 @@
         <w:rPr>
           <w:rFonts w:ascii="Courier New" w:hAnsi="Courier New" w:cs="Courier New"/>
         </w:rPr>
-        <w:t>0</w:t>
-      </w:r>
-      <w:r>
-        <w:rPr>
-          <w:rFonts w:ascii="Courier New" w:hAnsi="Courier New" w:cs="Courier New"/>
-        </w:rPr>
-        <w:t>1</w:t>
+        <w:t>18</w:t>
       </w:r>
       <w:r>
         <w:rPr>
@@ -56,7 +50,7 @@
         <w:rPr>
           <w:rFonts w:ascii="Courier New" w:hAnsi="Courier New" w:cs="Courier New"/>
         </w:rPr>
-        <w:t xml:space="preserve">   </w:t>
+        <w:t xml:space="preserve"> </w:t>
       </w:r>
       <w:r>
         <w:rPr>
@@ -84,43 +78,7 @@
         <w:rPr>
           <w:rFonts w:ascii="Courier New" w:hAnsi="Courier New" w:cs="Courier New"/>
         </w:rPr>
-        <w:t>Documentation</w:t>
-      </w:r>
-      <w:r>
-        <w:rPr>
-          <w:rFonts w:ascii="Courier New" w:hAnsi="Courier New" w:cs="Courier New"/>
-        </w:rPr>
-        <w:t xml:space="preserve"> </w:t>
-      </w:r>
-      <w:r>
-        <w:rPr>
-          <w:rFonts w:ascii="Courier New" w:hAnsi="Courier New" w:cs="Courier New"/>
-        </w:rPr>
-        <w:t>mise à jour</w:t>
-      </w:r>
-      <w:r>
-        <w:rPr>
-          <w:rFonts w:ascii="Courier New" w:hAnsi="Courier New" w:cs="Courier New"/>
-        </w:rPr>
-        <w:tab/>
-      </w:r>
-      <w:r>
-        <w:rPr>
-          <w:rFonts w:ascii="Courier New" w:hAnsi="Courier New" w:cs="Courier New"/>
-        </w:rPr>
-        <w:tab/>
-      </w:r>
-      <w:r>
-        <w:rPr>
-          <w:rFonts w:ascii="Courier New" w:hAnsi="Courier New" w:cs="Courier New"/>
-        </w:rPr>
-        <w:tab/>
-      </w:r>
-      <w:r>
-        <w:rPr>
-          <w:rFonts w:ascii="Courier New" w:hAnsi="Courier New" w:cs="Courier New"/>
-        </w:rPr>
-        <w:tab/>
+        <w:t xml:space="preserve">Déposer des vidéos de défis </w:t>
       </w:r>
     </w:p>
     <w:p>
@@ -161,7 +119,7 @@
         <w:rPr>
           <w:rFonts w:ascii="Courier New" w:hAnsi="Courier New" w:cs="Courier New"/>
         </w:rPr>
-        <w:t>5</w:t>
+        <w:t>4</w:t>
       </w:r>
       <w:r>
         <w:rPr>
@@ -225,7 +183,13 @@
         <w:rPr>
           <w:rFonts w:ascii="Courier New" w:hAnsi="Courier New" w:cs="Courier New"/>
         </w:rPr>
-        <w:t>162 jours</w:t>
+        <w:t xml:space="preserve">20 </w:t>
+      </w:r>
+      <w:r>
+        <w:rPr>
+          <w:rFonts w:ascii="Courier New" w:hAnsi="Courier New" w:cs="Courier New"/>
+        </w:rPr>
+        <w:t>jours</w:t>
       </w:r>
     </w:p>
     <w:p>
@@ -246,27 +210,27 @@
           <w:b/>
           <w:bCs/>
         </w:rPr>
-        <w:t>Date début :</w:t>
-      </w:r>
-      <w:r>
-        <w:rPr>
-          <w:rFonts w:ascii="Courier New" w:hAnsi="Courier New" w:cs="Courier New"/>
-        </w:rPr>
-        <w:t xml:space="preserve"> 2020/11/18                        </w:t>
-      </w:r>
-      <w:r>
-        <w:rPr>
-          <w:rFonts w:ascii="Courier New" w:hAnsi="Courier New" w:cs="Courier New"/>
-          <w:b/>
-          <w:bCs/>
-        </w:rPr>
-        <w:t>date fin :</w:t>
-      </w:r>
-      <w:r>
-        <w:rPr>
-          <w:rFonts w:ascii="Courier New" w:hAnsi="Courier New" w:cs="Courier New"/>
-        </w:rPr>
-        <w:t xml:space="preserve"> 2021/05/01</w:t>
+        <w:t>Sprint</w:t>
+      </w:r>
+      <w:r>
+        <w:rPr>
+          <w:rFonts w:ascii="Courier New" w:hAnsi="Courier New" w:cs="Courier New"/>
+          <w:b/>
+          <w:bCs/>
+        </w:rPr>
+        <w:t> :</w:t>
+      </w:r>
+      <w:r>
+        <w:rPr>
+          <w:rFonts w:ascii="Courier New" w:hAnsi="Courier New" w:cs="Courier New"/>
+        </w:rPr>
+        <w:t xml:space="preserve"> </w:t>
+      </w:r>
+      <w:r>
+        <w:rPr>
+          <w:rFonts w:ascii="Courier New" w:hAnsi="Courier New" w:cs="Courier New"/>
+        </w:rPr>
+        <w:t>6</w:t>
       </w:r>
     </w:p>
     <w:p>
@@ -308,25 +272,13 @@
         <w:rPr>
           <w:rFonts w:ascii="Courier New" w:hAnsi="Courier New" w:cs="Courier New"/>
         </w:rPr>
-        <w:t>En tant que PO je souhaite pouvoir suivre l’avancé</w:t>
-      </w:r>
-      <w:r>
-        <w:rPr>
-          <w:rFonts w:ascii="Courier New" w:hAnsi="Courier New" w:cs="Courier New"/>
-        </w:rPr>
-        <w:t>e</w:t>
-      </w:r>
-      <w:r>
-        <w:rPr>
-          <w:rFonts w:ascii="Courier New" w:hAnsi="Courier New" w:cs="Courier New"/>
-        </w:rPr>
-        <w:t xml:space="preserve"> du projet afin</w:t>
-      </w:r>
-      <w:r>
-        <w:rPr>
-          <w:rFonts w:ascii="Courier New" w:hAnsi="Courier New" w:cs="Courier New"/>
-        </w:rPr>
-        <w:t xml:space="preserve"> de donner mon avis sur le travail en cours et éventuellement pouvoir modifier une feature avant la fin du projet.</w:t>
+        <w:t>En tant qu</w:t>
+      </w:r>
+      <w:r>
+        <w:rPr>
+          <w:rFonts w:ascii="Courier New" w:hAnsi="Courier New" w:cs="Courier New"/>
+        </w:rPr>
+        <w:t>’utilisateur je souhaite pouvoir soumettre des vidéos des défis que j’ai réalisé afin qu’ils soient examinés par des administrateurs</w:t>
       </w:r>
     </w:p>
     <w:p>
@@ -339,13 +291,25 @@
         </w:pBdr>
         <w:rPr>
           <w:rFonts w:ascii="Courier New" w:hAnsi="Courier New" w:cs="Courier New"/>
+          <w:b/>
+          <w:bCs/>
         </w:rPr>
       </w:pPr>
       <w:r>
         <w:rPr>
           <w:rFonts w:ascii="Courier New" w:hAnsi="Courier New" w:cs="Courier New"/>
-        </w:rPr>
-        <w:t>En tant que PO je souhaite avoir une documentation mise à jour régulièrement afin de pouvoir adapter mon planning en fonction de l’avancée du projet ou aider à trouver des solutions en cas de retard de livraison.</w:t>
+          <w:b/>
+          <w:bCs/>
+        </w:rPr>
+        <w:t>Réponse technique</w:t>
+      </w:r>
+      <w:r>
+        <w:rPr>
+          <w:rFonts w:ascii="Courier New" w:hAnsi="Courier New" w:cs="Courier New"/>
+          <w:b/>
+          <w:bCs/>
+        </w:rPr>
+        <w:t> :</w:t>
       </w:r>
     </w:p>
     <w:p>
@@ -358,25 +322,13 @@
         </w:pBdr>
         <w:rPr>
           <w:rFonts w:ascii="Courier New" w:hAnsi="Courier New" w:cs="Courier New"/>
-          <w:b/>
-          <w:bCs/>
         </w:rPr>
       </w:pPr>
       <w:r>
         <w:rPr>
           <w:rFonts w:ascii="Courier New" w:hAnsi="Courier New" w:cs="Courier New"/>
-          <w:b/>
-          <w:bCs/>
-        </w:rPr>
-        <w:t>Réponse technique</w:t>
-      </w:r>
-      <w:r>
-        <w:rPr>
-          <w:rFonts w:ascii="Courier New" w:hAnsi="Courier New" w:cs="Courier New"/>
-          <w:b/>
-          <w:bCs/>
-        </w:rPr>
-        <w:t> :</w:t>
+        </w:rPr>
+        <w:t>Un endpoint dans l’application dans lequel se trouve un formulaire de soumission de vidéos.</w:t>
       </w:r>
     </w:p>
     <w:p>
@@ -389,25 +341,17 @@
         </w:pBdr>
         <w:rPr>
           <w:rFonts w:ascii="Courier New" w:hAnsi="Courier New" w:cs="Courier New"/>
+          <w:b/>
+          <w:bCs/>
         </w:rPr>
       </w:pPr>
       <w:r>
         <w:rPr>
           <w:rFonts w:ascii="Courier New" w:hAnsi="Courier New" w:cs="Courier New"/>
-        </w:rPr>
-        <w:t xml:space="preserve">Une documentation mise à jour </w:t>
-      </w:r>
-      <w:r>
-        <w:rPr>
-          <w:rFonts w:ascii="Courier New" w:hAnsi="Courier New" w:cs="Courier New"/>
-        </w:rPr>
-        <w:t>après chaque évolution du projet et avertir le PO en cas de difficultés ou de retards</w:t>
-      </w:r>
-      <w:r>
-        <w:rPr>
-          <w:rFonts w:ascii="Courier New" w:hAnsi="Courier New" w:cs="Courier New"/>
-        </w:rPr>
-        <w:t xml:space="preserve">. </w:t>
+          <w:b/>
+          <w:bCs/>
+        </w:rPr>
+        <w:t>Tests d’acceptance :</w:t>
       </w:r>
     </w:p>
     <w:p>
@@ -420,74 +364,14 @@
         </w:pBdr>
         <w:rPr>
           <w:rFonts w:ascii="Courier New" w:hAnsi="Courier New" w:cs="Courier New"/>
-          <w:b/>
-          <w:bCs/>
         </w:rPr>
       </w:pPr>
       <w:r>
         <w:rPr>
           <w:rFonts w:ascii="Courier New" w:hAnsi="Courier New" w:cs="Courier New"/>
-          <w:b/>
-          <w:bCs/>
-        </w:rPr>
-        <w:t>Tests d’acceptance :</w:t>
-      </w:r>
-    </w:p>
-    <w:p>
-      <w:pPr>
-        <w:pBdr>
-          <w:top w:val="single" w:sz="4" w:space="1" w:color="auto"/>
-          <w:left w:val="single" w:sz="4" w:space="4" w:color="auto"/>
-          <w:bottom w:val="single" w:sz="4" w:space="1" w:color="auto"/>
-          <w:right w:val="single" w:sz="4" w:space="4" w:color="auto"/>
-        </w:pBdr>
-        <w:rPr>
-          <w:rFonts w:ascii="Courier New" w:hAnsi="Courier New" w:cs="Courier New"/>
-        </w:rPr>
-      </w:pPr>
-      <w:r>
-        <w:rPr>
-          <w:rFonts w:ascii="Courier New" w:hAnsi="Courier New" w:cs="Courier New"/>
-        </w:rPr>
-        <w:t>Documentation technique compl</w:t>
-      </w:r>
-      <w:r>
-        <w:rPr>
-          <w:rFonts w:ascii="Courier New" w:hAnsi="Courier New" w:cs="Courier New"/>
-        </w:rPr>
-        <w:t>è</w:t>
-      </w:r>
-      <w:r>
-        <w:rPr>
-          <w:rFonts w:ascii="Courier New" w:hAnsi="Courier New" w:cs="Courier New"/>
-        </w:rPr>
-        <w:t>t</w:t>
-      </w:r>
-      <w:r>
-        <w:rPr>
-          <w:rFonts w:ascii="Courier New" w:hAnsi="Courier New" w:cs="Courier New"/>
-        </w:rPr>
-        <w:t>e</w:t>
-      </w:r>
-      <w:r>
-        <w:rPr>
-          <w:rFonts w:ascii="Courier New" w:hAnsi="Courier New" w:cs="Courier New"/>
-        </w:rPr>
-        <w:t>.</w:t>
-      </w:r>
-    </w:p>
-    <w:p>
-      <w:pPr>
-        <w:pBdr>
-          <w:top w:val="single" w:sz="4" w:space="1" w:color="auto"/>
-          <w:left w:val="single" w:sz="4" w:space="4" w:color="auto"/>
-          <w:bottom w:val="single" w:sz="4" w:space="1" w:color="auto"/>
-          <w:right w:val="single" w:sz="4" w:space="4" w:color="auto"/>
-        </w:pBdr>
-        <w:rPr>
-          <w:rFonts w:ascii="Courier New" w:hAnsi="Courier New" w:cs="Courier New"/>
-        </w:rPr>
-      </w:pPr>
+        </w:rPr>
+        <w:t>Une page fonctionnelle.</w:t>
+      </w:r>
     </w:p>
     <w:sectPr>
       <w:pgSz w:w="11906" w:h="16838"/>

</xml_diff>